<commit_message>
Fini Controllers de famille-ac1 - 01|09|08|2024
</commit_message>
<xml_diff>
--- a/src/rapports/Famille AC1_(Accessoires de levage)_Minute.docx
+++ b/src/rapports/Famille AC1_(Accessoires de levage)_Minute.docx
@@ -5908,19 +5908,7 @@
               <w:rPr>
                 <w:sz w:val="20"/>
               </w:rPr>
-              <w:t xml:space="preserve"> {{</w:t>
-            </w:r>
-            <w:r>
-              <w:rPr>
-                <w:sz w:val="20"/>
-              </w:rPr>
-              <w:t>a</w:t>
-            </w:r>
-            <w:r>
-              <w:rPr>
-                <w:sz w:val="20"/>
-              </w:rPr>
-              <w:t>}}</w:t>
+              <w:t xml:space="preserve"> </w:t>
             </w:r>
           </w:p>
           <w:p>
@@ -5943,24 +5931,6 @@
                 <w:sz w:val="20"/>
               </w:rPr>
               <w:t xml:space="preserve"> </w:t>
-            </w:r>
-            <w:r>
-              <w:rPr>
-                <w:sz w:val="20"/>
-              </w:rPr>
-              <w:t>{{</w:t>
-            </w:r>
-            <w:r>
-              <w:rPr>
-                <w:sz w:val="20"/>
-              </w:rPr>
-              <w:t>b</w:t>
-            </w:r>
-            <w:r>
-              <w:rPr>
-                <w:sz w:val="20"/>
-              </w:rPr>
-              <w:t>}}</w:t>
             </w:r>
           </w:p>
         </w:tc>
@@ -6135,24 +6105,6 @@
               </w:rPr>
               <w:t>Suspentes (câbles, chaînes, cordages, sangles) Attaches</w:t>
             </w:r>
-            <w:r>
-              <w:rPr>
-                <w:sz w:val="20"/>
-              </w:rPr>
-              <w:t xml:space="preserve"> {{</w:t>
-            </w:r>
-            <w:r>
-              <w:rPr>
-                <w:sz w:val="20"/>
-              </w:rPr>
-              <w:t>f</w:t>
-            </w:r>
-            <w:r>
-              <w:rPr>
-                <w:sz w:val="20"/>
-              </w:rPr>
-              <w:t>}}</w:t>
-            </w:r>
           </w:p>
           <w:p>
             <w:pPr>
@@ -6168,24 +6120,6 @@
                 <w:sz w:val="20"/>
               </w:rPr>
               <w:t>Poulies, moufles Dispositifs de préhension</w:t>
-            </w:r>
-            <w:r>
-              <w:rPr>
-                <w:sz w:val="20"/>
-              </w:rPr>
-              <w:t xml:space="preserve"> {{</w:t>
-            </w:r>
-            <w:r>
-              <w:rPr>
-                <w:sz w:val="20"/>
-              </w:rPr>
-              <w:t>g</w:t>
-            </w:r>
-            <w:r>
-              <w:rPr>
-                <w:sz w:val="20"/>
-              </w:rPr>
-              <w:t>}}</w:t>
             </w:r>
           </w:p>
           <w:p>
@@ -6204,25 +6138,7 @@
               <w:rPr>
                 <w:sz w:val="20"/>
               </w:rPr>
-              <w:t xml:space="preserve">Organes de transmission, accouplements </w:t>
-            </w:r>
-            <w:r>
-              <w:rPr>
-                <w:sz w:val="20"/>
-              </w:rPr>
-              <w:t>{{</w:t>
-            </w:r>
-            <w:r>
-              <w:rPr>
-                <w:sz w:val="20"/>
-              </w:rPr>
-              <w:t>h</w:t>
-            </w:r>
-            <w:r>
-              <w:rPr>
-                <w:sz w:val="20"/>
-              </w:rPr>
-              <w:t>}}</w:t>
+              <w:t>Organes de transmission, accouplements</w:t>
             </w:r>
           </w:p>
           <w:p>
@@ -6243,24 +6159,6 @@
               </w:rPr>
               <w:t>Protection des organes mobiles de transmission</w:t>
             </w:r>
-            <w:r>
-              <w:rPr>
-                <w:sz w:val="20"/>
-              </w:rPr>
-              <w:t xml:space="preserve"> {{</w:t>
-            </w:r>
-            <w:r>
-              <w:rPr>
-                <w:sz w:val="20"/>
-              </w:rPr>
-              <w:t>i</w:t>
-            </w:r>
-            <w:r>
-              <w:rPr>
-                <w:sz w:val="20"/>
-              </w:rPr>
-              <w:t>}}</w:t>
-            </w:r>
           </w:p>
         </w:tc>
       </w:tr>
@@ -6319,24 +6217,6 @@
               </w:rPr>
               <w:t xml:space="preserve"> Sélecteur</w:t>
             </w:r>
-            <w:r>
-              <w:rPr>
-                <w:sz w:val="20"/>
-              </w:rPr>
-              <w:t xml:space="preserve"> {{</w:t>
-            </w:r>
-            <w:r>
-              <w:rPr>
-                <w:sz w:val="20"/>
-              </w:rPr>
-              <w:t>j</w:t>
-            </w:r>
-            <w:r>
-              <w:rPr>
-                <w:sz w:val="20"/>
-              </w:rPr>
-              <w:t>}}</w:t>
-            </w:r>
           </w:p>
           <w:p>
             <w:pPr>
@@ -6352,24 +6232,6 @@
                 <w:sz w:val="20"/>
               </w:rPr>
               <w:t>Identification des organes de service</w:t>
-            </w:r>
-            <w:r>
-              <w:rPr>
-                <w:sz w:val="20"/>
-              </w:rPr>
-              <w:t xml:space="preserve"> {{</w:t>
-            </w:r>
-            <w:r>
-              <w:rPr>
-                <w:sz w:val="20"/>
-              </w:rPr>
-              <w:t>k</w:t>
-            </w:r>
-            <w:r>
-              <w:rPr>
-                <w:sz w:val="20"/>
-              </w:rPr>
-              <w:t>}}</w:t>
             </w:r>
           </w:p>
         </w:tc>
@@ -6421,35 +6283,13 @@
               <w:rPr>
                 <w:sz w:val="20"/>
               </w:rPr>
-              <w:t xml:space="preserve"> {{l}}</w:t>
-            </w:r>
-          </w:p>
-          <w:p>
-            <w:pPr>
-              <w:pStyle w:val="TableParagraph"/>
-              <w:spacing w:before="0"/>
-              <w:ind w:left="105" w:right="2403"/>
-              <w:rPr>
-                <w:sz w:val="20"/>
-              </w:rPr>
-            </w:pPr>
+              <w:t xml:space="preserve"> </w:t>
+            </w:r>
             <w:r>
               <w:rPr>
                 <w:sz w:val="20"/>
               </w:rPr>
               <w:t>Dispositif palliant l’absence d’énergie</w:t>
-            </w:r>
-            <w:r>
-              <w:rPr>
-                <w:sz w:val="20"/>
-              </w:rPr>
-              <w:t xml:space="preserve"> </w:t>
-            </w:r>
-            <w:r>
-              <w:rPr>
-                <w:sz w:val="20"/>
-              </w:rPr>
-              <w:t>{{m}}</w:t>
             </w:r>
           </w:p>
         </w:tc>
@@ -6497,18 +6337,12 @@
               </w:rPr>
               <w:t>Affichage capacités</w:t>
             </w:r>
-            <w:r>
-              <w:rPr>
-                <w:sz w:val="20"/>
-              </w:rPr>
-              <w:t xml:space="preserve"> {{n}}</w:t>
-            </w:r>
           </w:p>
           <w:p>
             <w:pPr>
               <w:pStyle w:val="TableParagraph"/>
               <w:spacing w:before="1" w:line="230" w:lineRule="atLeast"/>
-              <w:ind w:left="105" w:right="4954"/>
+              <w:ind w:left="105" w:right="2828"/>
               <w:rPr>
                 <w:sz w:val="20"/>
               </w:rPr>
@@ -6525,27 +6359,29 @@
               </w:rPr>
               <w:t>{{o}}</w:t>
             </w:r>
-          </w:p>
-          <w:p>
-            <w:pPr>
-              <w:pStyle w:val="TableParagraph"/>
-              <w:spacing w:before="1" w:line="230" w:lineRule="atLeast"/>
-              <w:ind w:left="105" w:right="4954"/>
-              <w:rPr>
-                <w:sz w:val="20"/>
-              </w:rPr>
-            </w:pPr>
-            <w:r>
-              <w:rPr>
-                <w:sz w:val="20"/>
-              </w:rPr>
-              <w:t>Identification de l’accessoire</w:t>
-            </w:r>
-            <w:r>
-              <w:rPr>
-                <w:sz w:val="20"/>
-              </w:rPr>
-              <w:t xml:space="preserve"> {{p}}</w:t>
+            <w:r>
+              <w:rPr>
+                <w:sz w:val="20"/>
+              </w:rPr>
+              <w:t xml:space="preserve"> </w:t>
+            </w:r>
+            <w:r>
+              <w:rPr>
+                <w:sz w:val="20"/>
+              </w:rPr>
+              <w:t xml:space="preserve">Identification de </w:t>
+            </w:r>
+            <w:r>
+              <w:rPr>
+                <w:sz w:val="20"/>
+              </w:rPr>
+              <w:t xml:space="preserve"> </w:t>
+            </w:r>
+            <w:r>
+              <w:rPr>
+                <w:sz w:val="20"/>
+              </w:rPr>
+              <w:t>l’accessoire</w:t>
             </w:r>
           </w:p>
         </w:tc>

</xml_diff>

<commit_message>
FIX saisir famille-ac1 - 1|16|08|2024
</commit_message>
<xml_diff>
--- a/src/rapports/Famille AC1_(Accessoires de levage)_Minute.docx
+++ b/src/rapports/Famille AC1_(Accessoires de levage)_Minute.docx
@@ -5967,30 +5967,6 @@
               </w:rPr>
               <w:t>Dispositif de séparation</w:t>
             </w:r>
-            <w:r>
-              <w:rPr>
-                <w:sz w:val="20"/>
-              </w:rPr>
-              <w:t xml:space="preserve"> </w:t>
-            </w:r>
-            <w:r>
-              <w:rPr>
-                <w:sz w:val="20"/>
-              </w:rPr>
-              <w:t>{{</w:t>
-            </w:r>
-            <w:r>
-              <w:rPr>
-                <w:sz w:val="20"/>
-              </w:rPr>
-              <w:t>c</w:t>
-            </w:r>
-            <w:r>
-              <w:rPr>
-                <w:sz w:val="20"/>
-              </w:rPr>
-              <w:t>}}</w:t>
-            </w:r>
           </w:p>
           <w:p>
             <w:pPr>
@@ -6007,24 +5983,6 @@
               </w:rPr>
               <w:t>Equipement et canalisations</w:t>
             </w:r>
-            <w:r>
-              <w:rPr>
-                <w:sz w:val="20"/>
-              </w:rPr>
-              <w:t xml:space="preserve"> {{</w:t>
-            </w:r>
-            <w:r>
-              <w:rPr>
-                <w:sz w:val="20"/>
-              </w:rPr>
-              <w:t>d</w:t>
-            </w:r>
-            <w:r>
-              <w:rPr>
-                <w:sz w:val="20"/>
-              </w:rPr>
-              <w:t>}}</w:t>
-            </w:r>
           </w:p>
           <w:p>
             <w:pPr>
@@ -6040,24 +5998,6 @@
                 <w:sz w:val="20"/>
               </w:rPr>
               <w:t>Dispositif de maintien de charge</w:t>
-            </w:r>
-            <w:r>
-              <w:rPr>
-                <w:sz w:val="20"/>
-              </w:rPr>
-              <w:t xml:space="preserve"> {{</w:t>
-            </w:r>
-            <w:r>
-              <w:rPr>
-                <w:sz w:val="20"/>
-              </w:rPr>
-              <w:t>e</w:t>
-            </w:r>
-            <w:r>
-              <w:rPr>
-                <w:sz w:val="20"/>
-              </w:rPr>
-              <w:t>}}</w:t>
             </w:r>
           </w:p>
         </w:tc>
@@ -6351,25 +6291,7 @@
               <w:rPr>
                 <w:sz w:val="20"/>
               </w:rPr>
-              <w:t xml:space="preserve">Consignes de sécurité (lisibilité) </w:t>
-            </w:r>
-            <w:r>
-              <w:rPr>
-                <w:sz w:val="20"/>
-              </w:rPr>
-              <w:t>{{o}}</w:t>
-            </w:r>
-            <w:r>
-              <w:rPr>
-                <w:sz w:val="20"/>
-              </w:rPr>
-              <w:t xml:space="preserve"> </w:t>
-            </w:r>
-            <w:r>
-              <w:rPr>
-                <w:sz w:val="20"/>
-              </w:rPr>
-              <w:t xml:space="preserve">Identification de </w:t>
+              <w:t xml:space="preserve">Consignes de sécurité (lisibilité) Identification de </w:t>
             </w:r>
             <w:r>
               <w:rPr>

</xml_diff>